<commit_message>
adding netherlands to lockdown
</commit_message>
<xml_diff>
--- a/Lockdown/lockdown Bibliography.docx
+++ b/Lockdown/lockdown Bibliography.docx
@@ -1,6 +1,6 @@
 
 <file path=word/document.xml><?xml version="1.0" encoding="utf-8"?>
-<w:document xmlns:wpc="http://schemas.microsoft.com/office/word/2010/wordprocessingCanvas" xmlns:cx="http://schemas.microsoft.com/office/drawing/2014/chartex" xmlns:cx1="http://schemas.microsoft.com/office/drawing/2015/9/8/chartex" xmlns:cx2="http://schemas.microsoft.com/office/drawing/2015/10/21/chartex" xmlns:cx3="http://schemas.microsoft.com/office/drawing/2016/5/9/chartex" xmlns:cx4="http://schemas.microsoft.com/office/drawing/2016/5/10/chartex" xmlns:cx5="http://schemas.microsoft.com/office/drawing/2016/5/11/chartex" xmlns:cx6="http://schemas.microsoft.com/office/drawing/2016/5/12/chartex" xmlns:cx7="http://schemas.microsoft.com/office/drawing/2016/5/13/chartex" xmlns:cx8="http://schemas.microsoft.com/office/drawing/2016/5/14/chartex" xmlns:mc="http://schemas.openxmlformats.org/markup-compatibility/2006" xmlns:aink="http://schemas.microsoft.com/office/drawing/2016/ink" xmlns:am3d="http://schemas.microsoft.com/office/drawing/2017/model3d" xmlns:o="urn:schemas-microsoft-com:office:office" xmlns:r="http://schemas.openxmlformats.org/officeDocument/2006/relationships" xmlns:m="http://schemas.openxmlformats.org/officeDocument/2006/math" xmlns:v="urn:schemas-microsoft-com:vml" xmlns:wp14="http://schemas.microsoft.com/office/word/2010/wordprocessingDrawing" xmlns:wp="http://schemas.openxmlformats.org/drawingml/2006/wordprocessingDrawing" xmlns:w10="urn:schemas-microsoft-com:office:word" xmlns:w="http://schemas.openxmlformats.org/wordprocessingml/2006/main" xmlns:w14="http://schemas.microsoft.com/office/word/2010/wordml" xmlns:w15="http://schemas.microsoft.com/office/word/2012/wordml" xmlns:w16cid="http://schemas.microsoft.com/office/word/2016/wordml/cid" xmlns:w16se="http://schemas.microsoft.com/office/word/2015/wordml/symex" xmlns:wpg="http://schemas.microsoft.com/office/word/2010/wordprocessingGroup" xmlns:wpi="http://schemas.microsoft.com/office/word/2010/wordprocessingInk" xmlns:wne="http://schemas.microsoft.com/office/word/2006/wordml" xmlns:wps="http://schemas.microsoft.com/office/word/2010/wordprocessingShape" mc:Ignorable="w14 w15 w16se w16cid wp14">
+<w:document xmlns:wpc="http://schemas.microsoft.com/office/word/2010/wordprocessingCanvas" xmlns:mc="http://schemas.openxmlformats.org/markup-compatibility/2006" xmlns:o="urn:schemas-microsoft-com:office:office" xmlns:r="http://schemas.openxmlformats.org/officeDocument/2006/relationships" xmlns:m="http://schemas.openxmlformats.org/officeDocument/2006/math" xmlns:v="urn:schemas-microsoft-com:vml" xmlns:wp14="http://schemas.microsoft.com/office/word/2010/wordprocessingDrawing" xmlns:wp="http://schemas.openxmlformats.org/drawingml/2006/wordprocessingDrawing" xmlns:w10="urn:schemas-microsoft-com:office:word" xmlns:w="http://schemas.openxmlformats.org/wordprocessingml/2006/main" xmlns:w14="http://schemas.microsoft.com/office/word/2010/wordml" xmlns:w15="http://schemas.microsoft.com/office/word/2012/wordml" xmlns:wpg="http://schemas.microsoft.com/office/word/2010/wordprocessingGroup" xmlns:wpi="http://schemas.microsoft.com/office/word/2010/wordprocessingInk" xmlns:wne="http://schemas.microsoft.com/office/word/2006/wordml" xmlns:wps="http://schemas.microsoft.com/office/word/2010/wordprocessingShape" mc:Ignorable="w14 w15 wp14">
   <w:body>
     <w:p>
       <w:pPr>
@@ -18,7 +18,7 @@
     </w:p>
     <w:p>
       <w:pPr>
-        <w:pStyle w:val="a3"/>
+        <w:pStyle w:val="ListParagraph"/>
         <w:numPr>
           <w:ilvl w:val="0"/>
           <w:numId w:val="2"/>
@@ -34,7 +34,7 @@
     </w:p>
     <w:p>
       <w:pPr>
-        <w:pStyle w:val="a3"/>
+        <w:pStyle w:val="ListParagraph"/>
         <w:numPr>
           <w:ilvl w:val="1"/>
           <w:numId w:val="2"/>
@@ -50,7 +50,7 @@
     </w:p>
     <w:p>
       <w:pPr>
-        <w:pStyle w:val="a3"/>
+        <w:pStyle w:val="ListParagraph"/>
         <w:numPr>
           <w:ilvl w:val="2"/>
           <w:numId w:val="2"/>
@@ -71,7 +71,7 @@
     </w:p>
     <w:p>
       <w:pPr>
-        <w:pStyle w:val="a3"/>
+        <w:pStyle w:val="ListParagraph"/>
         <w:numPr>
           <w:ilvl w:val="1"/>
           <w:numId w:val="2"/>
@@ -87,7 +87,7 @@
     </w:p>
     <w:p>
       <w:pPr>
-        <w:pStyle w:val="a3"/>
+        <w:pStyle w:val="ListParagraph"/>
         <w:numPr>
           <w:ilvl w:val="2"/>
           <w:numId w:val="2"/>
@@ -108,7 +108,7 @@
     </w:p>
     <w:p>
       <w:pPr>
-        <w:pStyle w:val="a3"/>
+        <w:pStyle w:val="ListParagraph"/>
         <w:numPr>
           <w:ilvl w:val="2"/>
           <w:numId w:val="2"/>
@@ -129,7 +129,7 @@
     </w:p>
     <w:p>
       <w:pPr>
-        <w:pStyle w:val="a3"/>
+        <w:pStyle w:val="ListParagraph"/>
         <w:numPr>
           <w:ilvl w:val="2"/>
           <w:numId w:val="2"/>
@@ -150,7 +150,7 @@
     </w:p>
     <w:p>
       <w:pPr>
-        <w:pStyle w:val="a3"/>
+        <w:pStyle w:val="ListParagraph"/>
         <w:numPr>
           <w:ilvl w:val="2"/>
           <w:numId w:val="2"/>
@@ -171,7 +171,7 @@
     </w:p>
     <w:p>
       <w:pPr>
-        <w:pStyle w:val="a3"/>
+        <w:pStyle w:val="ListParagraph"/>
         <w:numPr>
           <w:ilvl w:val="2"/>
           <w:numId w:val="2"/>
@@ -192,7 +192,7 @@
     </w:p>
     <w:p>
       <w:pPr>
-        <w:pStyle w:val="a3"/>
+        <w:pStyle w:val="ListParagraph"/>
         <w:numPr>
           <w:ilvl w:val="2"/>
           <w:numId w:val="2"/>
@@ -213,7 +213,7 @@
     </w:p>
     <w:p>
       <w:pPr>
-        <w:pStyle w:val="a3"/>
+        <w:pStyle w:val="ListParagraph"/>
         <w:numPr>
           <w:ilvl w:val="2"/>
           <w:numId w:val="2"/>
@@ -234,7 +234,7 @@
     </w:p>
     <w:p>
       <w:pPr>
-        <w:pStyle w:val="a3"/>
+        <w:pStyle w:val="ListParagraph"/>
         <w:numPr>
           <w:ilvl w:val="2"/>
           <w:numId w:val="2"/>
@@ -255,7 +255,7 @@
     </w:p>
     <w:p>
       <w:pPr>
-        <w:pStyle w:val="a3"/>
+        <w:pStyle w:val="ListParagraph"/>
         <w:numPr>
           <w:ilvl w:val="1"/>
           <w:numId w:val="2"/>
@@ -271,7 +271,7 @@
     </w:p>
     <w:p>
       <w:pPr>
-        <w:pStyle w:val="a3"/>
+        <w:pStyle w:val="ListParagraph"/>
         <w:numPr>
           <w:ilvl w:val="2"/>
           <w:numId w:val="2"/>
@@ -292,7 +292,7 @@
     </w:p>
     <w:p>
       <w:pPr>
-        <w:pStyle w:val="a3"/>
+        <w:pStyle w:val="ListParagraph"/>
         <w:numPr>
           <w:ilvl w:val="2"/>
           <w:numId w:val="2"/>
@@ -313,7 +313,7 @@
     </w:p>
     <w:p>
       <w:pPr>
-        <w:pStyle w:val="a3"/>
+        <w:pStyle w:val="ListParagraph"/>
         <w:numPr>
           <w:ilvl w:val="2"/>
           <w:numId w:val="2"/>
@@ -334,7 +334,7 @@
     </w:p>
     <w:p>
       <w:pPr>
-        <w:pStyle w:val="a3"/>
+        <w:pStyle w:val="ListParagraph"/>
         <w:numPr>
           <w:ilvl w:val="2"/>
           <w:numId w:val="2"/>
@@ -355,7 +355,7 @@
     </w:p>
     <w:p>
       <w:pPr>
-        <w:pStyle w:val="a3"/>
+        <w:pStyle w:val="ListParagraph"/>
         <w:numPr>
           <w:ilvl w:val="2"/>
           <w:numId w:val="2"/>
@@ -376,7 +376,7 @@
     </w:p>
     <w:p>
       <w:pPr>
-        <w:pStyle w:val="a3"/>
+        <w:pStyle w:val="ListParagraph"/>
         <w:numPr>
           <w:ilvl w:val="2"/>
           <w:numId w:val="2"/>
@@ -397,7 +397,7 @@
     </w:p>
     <w:p>
       <w:pPr>
-        <w:pStyle w:val="a3"/>
+        <w:pStyle w:val="ListParagraph"/>
         <w:numPr>
           <w:ilvl w:val="2"/>
           <w:numId w:val="2"/>
@@ -418,7 +418,7 @@
     </w:p>
     <w:p>
       <w:pPr>
-        <w:pStyle w:val="a3"/>
+        <w:pStyle w:val="ListParagraph"/>
         <w:numPr>
           <w:ilvl w:val="1"/>
           <w:numId w:val="2"/>
@@ -434,7 +434,7 @@
     </w:p>
     <w:p>
       <w:pPr>
-        <w:pStyle w:val="a3"/>
+        <w:pStyle w:val="ListParagraph"/>
         <w:numPr>
           <w:ilvl w:val="2"/>
           <w:numId w:val="2"/>
@@ -455,7 +455,7 @@
     </w:p>
     <w:p>
       <w:pPr>
-        <w:pStyle w:val="a3"/>
+        <w:pStyle w:val="ListParagraph"/>
         <w:numPr>
           <w:ilvl w:val="2"/>
           <w:numId w:val="2"/>
@@ -476,7 +476,7 @@
     </w:p>
     <w:p>
       <w:pPr>
-        <w:pStyle w:val="a3"/>
+        <w:pStyle w:val="ListParagraph"/>
         <w:numPr>
           <w:ilvl w:val="2"/>
           <w:numId w:val="2"/>
@@ -497,7 +497,7 @@
     </w:p>
     <w:p>
       <w:pPr>
-        <w:pStyle w:val="a3"/>
+        <w:pStyle w:val="ListParagraph"/>
         <w:numPr>
           <w:ilvl w:val="2"/>
           <w:numId w:val="2"/>
@@ -518,7 +518,7 @@
     </w:p>
     <w:p>
       <w:pPr>
-        <w:pStyle w:val="a3"/>
+        <w:pStyle w:val="ListParagraph"/>
         <w:numPr>
           <w:ilvl w:val="2"/>
           <w:numId w:val="2"/>
@@ -531,7 +531,7 @@
     </w:p>
     <w:p>
       <w:pPr>
-        <w:pStyle w:val="a3"/>
+        <w:pStyle w:val="ListParagraph"/>
         <w:numPr>
           <w:ilvl w:val="0"/>
           <w:numId w:val="2"/>
@@ -547,7 +547,7 @@
     </w:p>
     <w:p>
       <w:pPr>
-        <w:pStyle w:val="a3"/>
+        <w:pStyle w:val="ListParagraph"/>
         <w:numPr>
           <w:ilvl w:val="1"/>
           <w:numId w:val="2"/>
@@ -568,7 +568,7 @@
     </w:p>
     <w:p>
       <w:pPr>
-        <w:pStyle w:val="a3"/>
+        <w:pStyle w:val="ListParagraph"/>
         <w:numPr>
           <w:ilvl w:val="0"/>
           <w:numId w:val="2"/>
@@ -584,7 +584,7 @@
     </w:p>
     <w:p>
       <w:pPr>
-        <w:pStyle w:val="a3"/>
+        <w:pStyle w:val="ListParagraph"/>
         <w:numPr>
           <w:ilvl w:val="1"/>
           <w:numId w:val="2"/>
@@ -605,7 +605,7 @@
     </w:p>
     <w:p>
       <w:pPr>
-        <w:pStyle w:val="a3"/>
+        <w:pStyle w:val="ListParagraph"/>
         <w:numPr>
           <w:ilvl w:val="1"/>
           <w:numId w:val="2"/>
@@ -626,7 +626,7 @@
     </w:p>
     <w:p>
       <w:pPr>
-        <w:pStyle w:val="a3"/>
+        <w:pStyle w:val="ListParagraph"/>
         <w:numPr>
           <w:ilvl w:val="0"/>
           <w:numId w:val="2"/>
@@ -642,7 +642,7 @@
     </w:p>
     <w:p>
       <w:pPr>
-        <w:pStyle w:val="a3"/>
+        <w:pStyle w:val="ListParagraph"/>
         <w:numPr>
           <w:ilvl w:val="1"/>
           <w:numId w:val="2"/>
@@ -663,7 +663,7 @@
     </w:p>
     <w:p>
       <w:pPr>
-        <w:pStyle w:val="a3"/>
+        <w:pStyle w:val="ListParagraph"/>
         <w:numPr>
           <w:ilvl w:val="1"/>
           <w:numId w:val="2"/>
@@ -684,7 +684,7 @@
     </w:p>
     <w:p>
       <w:pPr>
-        <w:pStyle w:val="a3"/>
+        <w:pStyle w:val="ListParagraph"/>
         <w:numPr>
           <w:ilvl w:val="1"/>
           <w:numId w:val="2"/>
@@ -705,7 +705,7 @@
     </w:p>
     <w:p>
       <w:pPr>
-        <w:pStyle w:val="a3"/>
+        <w:pStyle w:val="ListParagraph"/>
         <w:numPr>
           <w:ilvl w:val="1"/>
           <w:numId w:val="2"/>
@@ -726,7 +726,7 @@
     </w:p>
     <w:p>
       <w:pPr>
-        <w:pStyle w:val="a3"/>
+        <w:pStyle w:val="ListParagraph"/>
         <w:numPr>
           <w:ilvl w:val="1"/>
           <w:numId w:val="2"/>
@@ -747,7 +747,7 @@
     </w:p>
     <w:p>
       <w:pPr>
-        <w:pStyle w:val="a3"/>
+        <w:pStyle w:val="ListParagraph"/>
         <w:numPr>
           <w:ilvl w:val="1"/>
           <w:numId w:val="2"/>
@@ -768,7 +768,7 @@
     </w:p>
     <w:p>
       <w:pPr>
-        <w:pStyle w:val="a3"/>
+        <w:pStyle w:val="ListParagraph"/>
         <w:numPr>
           <w:ilvl w:val="0"/>
           <w:numId w:val="2"/>
@@ -784,12 +784,10 @@
       <w:r>
         <w:t>m</w:t>
       </w:r>
-      <w:bookmarkStart w:id="0" w:name="_GoBack"/>
-      <w:bookmarkEnd w:id="0"/>
-    </w:p>
-    <w:p>
-      <w:pPr>
-        <w:pStyle w:val="a3"/>
+    </w:p>
+    <w:p>
+      <w:pPr>
+        <w:pStyle w:val="ListParagraph"/>
         <w:numPr>
           <w:ilvl w:val="1"/>
           <w:numId w:val="2"/>
@@ -810,7 +808,7 @@
     </w:p>
     <w:p>
       <w:pPr>
-        <w:pStyle w:val="a3"/>
+        <w:pStyle w:val="ListParagraph"/>
         <w:numPr>
           <w:ilvl w:val="1"/>
           <w:numId w:val="2"/>
@@ -831,7 +829,7 @@
     </w:p>
     <w:p>
       <w:pPr>
-        <w:pStyle w:val="a3"/>
+        <w:pStyle w:val="ListParagraph"/>
         <w:numPr>
           <w:ilvl w:val="1"/>
           <w:numId w:val="2"/>
@@ -852,7 +850,7 @@
     </w:p>
     <w:p>
       <w:pPr>
-        <w:pStyle w:val="a3"/>
+        <w:pStyle w:val="ListParagraph"/>
         <w:numPr>
           <w:ilvl w:val="0"/>
           <w:numId w:val="2"/>
@@ -868,7 +866,7 @@
     </w:p>
     <w:p>
       <w:pPr>
-        <w:pStyle w:val="a3"/>
+        <w:pStyle w:val="ListParagraph"/>
         <w:numPr>
           <w:ilvl w:val="1"/>
           <w:numId w:val="2"/>
@@ -889,7 +887,7 @@
     </w:p>
     <w:p>
       <w:pPr>
-        <w:pStyle w:val="a3"/>
+        <w:pStyle w:val="ListParagraph"/>
         <w:numPr>
           <w:ilvl w:val="1"/>
           <w:numId w:val="2"/>
@@ -910,7 +908,7 @@
     </w:p>
     <w:p>
       <w:pPr>
-        <w:pStyle w:val="a3"/>
+        <w:pStyle w:val="ListParagraph"/>
         <w:numPr>
           <w:ilvl w:val="1"/>
           <w:numId w:val="2"/>
@@ -931,7 +929,7 @@
     </w:p>
     <w:p>
       <w:pPr>
-        <w:pStyle w:val="a3"/>
+        <w:pStyle w:val="ListParagraph"/>
         <w:numPr>
           <w:ilvl w:val="1"/>
           <w:numId w:val="2"/>
@@ -952,7 +950,7 @@
     </w:p>
     <w:p>
       <w:pPr>
-        <w:pStyle w:val="a3"/>
+        <w:pStyle w:val="ListParagraph"/>
         <w:numPr>
           <w:ilvl w:val="0"/>
           <w:numId w:val="2"/>
@@ -968,7 +966,7 @@
     </w:p>
     <w:p>
       <w:pPr>
-        <w:pStyle w:val="a3"/>
+        <w:pStyle w:val="ListParagraph"/>
         <w:numPr>
           <w:ilvl w:val="1"/>
           <w:numId w:val="2"/>
@@ -989,7 +987,7 @@
     </w:p>
     <w:p>
       <w:pPr>
-        <w:pStyle w:val="a3"/>
+        <w:pStyle w:val="ListParagraph"/>
         <w:numPr>
           <w:ilvl w:val="1"/>
           <w:numId w:val="2"/>
@@ -1010,7 +1008,7 @@
     </w:p>
     <w:p>
       <w:pPr>
-        <w:pStyle w:val="a3"/>
+        <w:pStyle w:val="ListParagraph"/>
         <w:numPr>
           <w:ilvl w:val="1"/>
           <w:numId w:val="2"/>
@@ -1031,7 +1029,7 @@
     </w:p>
     <w:p>
       <w:pPr>
-        <w:pStyle w:val="a3"/>
+        <w:pStyle w:val="ListParagraph"/>
         <w:numPr>
           <w:ilvl w:val="1"/>
           <w:numId w:val="2"/>
@@ -1052,7 +1050,7 @@
     </w:p>
     <w:p>
       <w:pPr>
-        <w:pStyle w:val="a3"/>
+        <w:pStyle w:val="ListParagraph"/>
         <w:numPr>
           <w:ilvl w:val="1"/>
           <w:numId w:val="2"/>
@@ -1073,7 +1071,7 @@
     </w:p>
     <w:p>
       <w:pPr>
-        <w:pStyle w:val="a3"/>
+        <w:pStyle w:val="ListParagraph"/>
         <w:numPr>
           <w:ilvl w:val="1"/>
           <w:numId w:val="2"/>
@@ -1094,7 +1092,7 @@
     </w:p>
     <w:p>
       <w:pPr>
-        <w:pStyle w:val="a3"/>
+        <w:pStyle w:val="ListParagraph"/>
         <w:numPr>
           <w:ilvl w:val="0"/>
           <w:numId w:val="2"/>
@@ -1104,15 +1102,13 @@
         </w:tabs>
         <w:bidi w:val="0"/>
       </w:pPr>
-      <w:proofErr w:type="spellStart"/>
       <w:r>
         <w:t>Denemark</w:t>
       </w:r>
-      <w:proofErr w:type="spellEnd"/>
-    </w:p>
-    <w:p>
-      <w:pPr>
-        <w:pStyle w:val="a3"/>
+    </w:p>
+    <w:p>
+      <w:pPr>
+        <w:pStyle w:val="ListParagraph"/>
         <w:numPr>
           <w:ilvl w:val="1"/>
           <w:numId w:val="2"/>
@@ -1133,7 +1129,7 @@
     </w:p>
     <w:p>
       <w:pPr>
-        <w:pStyle w:val="a3"/>
+        <w:pStyle w:val="ListParagraph"/>
         <w:numPr>
           <w:ilvl w:val="1"/>
           <w:numId w:val="2"/>
@@ -1154,7 +1150,7 @@
     </w:p>
     <w:p>
       <w:pPr>
-        <w:pStyle w:val="a3"/>
+        <w:pStyle w:val="ListParagraph"/>
         <w:numPr>
           <w:ilvl w:val="1"/>
           <w:numId w:val="2"/>
@@ -1175,7 +1171,7 @@
     </w:p>
     <w:p>
       <w:pPr>
-        <w:pStyle w:val="a3"/>
+        <w:pStyle w:val="ListParagraph"/>
         <w:numPr>
           <w:ilvl w:val="0"/>
           <w:numId w:val="2"/>
@@ -1191,7 +1187,7 @@
     </w:p>
     <w:p>
       <w:pPr>
-        <w:pStyle w:val="a3"/>
+        <w:pStyle w:val="ListParagraph"/>
         <w:numPr>
           <w:ilvl w:val="1"/>
           <w:numId w:val="2"/>
@@ -1209,7 +1205,7 @@
     </w:p>
     <w:p>
       <w:pPr>
-        <w:pStyle w:val="a3"/>
+        <w:pStyle w:val="ListParagraph"/>
         <w:numPr>
           <w:ilvl w:val="1"/>
           <w:numId w:val="2"/>
@@ -1227,7 +1223,7 @@
     </w:p>
     <w:p>
       <w:pPr>
-        <w:pStyle w:val="a3"/>
+        <w:pStyle w:val="ListParagraph"/>
         <w:numPr>
           <w:ilvl w:val="1"/>
           <w:numId w:val="2"/>
@@ -1245,7 +1241,7 @@
     </w:p>
     <w:p>
       <w:pPr>
-        <w:pStyle w:val="a3"/>
+        <w:pStyle w:val="ListParagraph"/>
         <w:numPr>
           <w:ilvl w:val="1"/>
           <w:numId w:val="2"/>
@@ -1263,7 +1259,7 @@
     </w:p>
     <w:p>
       <w:pPr>
-        <w:pStyle w:val="a3"/>
+        <w:pStyle w:val="ListParagraph"/>
         <w:numPr>
           <w:ilvl w:val="1"/>
           <w:numId w:val="2"/>
@@ -1281,7 +1277,7 @@
     </w:p>
     <w:p>
       <w:pPr>
-        <w:pStyle w:val="a3"/>
+        <w:pStyle w:val="ListParagraph"/>
         <w:numPr>
           <w:ilvl w:val="1"/>
           <w:numId w:val="2"/>
@@ -1299,12 +1295,17 @@
     </w:p>
     <w:p>
       <w:pPr>
-        <w:pStyle w:val="a3"/>
-        <w:numPr>
-          <w:ilvl w:val="1"/>
-          <w:numId w:val="2"/>
-        </w:numPr>
-        <w:bidi w:val="0"/>
+        <w:pStyle w:val="ListParagraph"/>
+        <w:numPr>
+          <w:ilvl w:val="1"/>
+          <w:numId w:val="2"/>
+        </w:numPr>
+        <w:bidi w:val="0"/>
+        <w:rPr>
+          <w:rStyle w:val="Hyperlink"/>
+          <w:color w:val="auto"/>
+          <w:u w:val="none"/>
+        </w:rPr>
       </w:pPr>
       <w:hyperlink r:id="rId56" w:history="1">
         <w:r>
@@ -1314,6 +1315,87 @@
           <w:t>https://www.dailymail.co.uk/news/article-8107263/Australians-face-fines-50-000-jail-time-breaching-coronavirus-isolation.html</w:t>
         </w:r>
       </w:hyperlink>
+    </w:p>
+    <w:p>
+      <w:pPr>
+        <w:pStyle w:val="ListParagraph"/>
+        <w:numPr>
+          <w:ilvl w:val="0"/>
+          <w:numId w:val="2"/>
+        </w:numPr>
+        <w:tabs>
+          <w:tab w:val="left" w:pos="2996"/>
+        </w:tabs>
+        <w:bidi w:val="0"/>
+      </w:pPr>
+      <w:r>
+        <w:t>Netherlands</w:t>
+      </w:r>
+    </w:p>
+    <w:p>
+      <w:pPr>
+        <w:pStyle w:val="ListParagraph"/>
+        <w:numPr>
+          <w:ilvl w:val="1"/>
+          <w:numId w:val="2"/>
+        </w:numPr>
+        <w:tabs>
+          <w:tab w:val="left" w:pos="2996"/>
+        </w:tabs>
+        <w:bidi w:val="0"/>
+      </w:pPr>
+      <w:hyperlink r:id="rId57" w:history="1">
+        <w:r>
+          <w:rPr>
+            <w:rStyle w:val="Hyperlink"/>
+          </w:rPr>
+          <w:t>https://en.wikipedia.org/wiki/2020_coronavirus_pandemic_in_the_Netherlands</w:t>
+        </w:r>
+      </w:hyperlink>
+    </w:p>
+    <w:p>
+      <w:pPr>
+        <w:pStyle w:val="ListParagraph"/>
+        <w:numPr>
+          <w:ilvl w:val="1"/>
+          <w:numId w:val="2"/>
+        </w:numPr>
+        <w:tabs>
+          <w:tab w:val="left" w:pos="2996"/>
+        </w:tabs>
+        <w:bidi w:val="0"/>
+      </w:pPr>
+      <w:hyperlink r:id="rId58" w:history="1">
+        <w:r>
+          <w:rPr>
+            <w:rStyle w:val="Hyperlink"/>
+          </w:rPr>
+          <w:t>https://www.government.nl/topics/coronavirus-covid-19/tackling-new-coronavirus-in-the-netherlands</w:t>
+        </w:r>
+      </w:hyperlink>
+    </w:p>
+    <w:p>
+      <w:pPr>
+        <w:pStyle w:val="ListParagraph"/>
+        <w:numPr>
+          <w:ilvl w:val="1"/>
+          <w:numId w:val="2"/>
+        </w:numPr>
+        <w:tabs>
+          <w:tab w:val="left" w:pos="2996"/>
+        </w:tabs>
+        <w:bidi w:val="0"/>
+      </w:pPr>
+      <w:hyperlink r:id="rId59" w:history="1">
+        <w:r>
+          <w:rPr>
+            <w:rStyle w:val="Hyperlink"/>
+          </w:rPr>
+          <w:t>https://nltimes.nl/2020/03/12/everyone-stay-home-sick-many-events-banned-dutch-government-tightens-coronavirus-rules</w:t>
+        </w:r>
+      </w:hyperlink>
+      <w:bookmarkStart w:id="0" w:name="_GoBack"/>
+      <w:bookmarkEnd w:id="0"/>
     </w:p>
     <w:sectPr>
       <w:pgSz w:w="11906" w:h="16838"/>
@@ -1328,7 +1410,7 @@
 </file>
 
 <file path=word/numbering.xml><?xml version="1.0" encoding="utf-8"?>
-<w:numbering xmlns:wpc="http://schemas.microsoft.com/office/word/2010/wordprocessingCanvas" xmlns:cx="http://schemas.microsoft.com/office/drawing/2014/chartex" xmlns:cx1="http://schemas.microsoft.com/office/drawing/2015/9/8/chartex" xmlns:cx2="http://schemas.microsoft.com/office/drawing/2015/10/21/chartex" xmlns:cx3="http://schemas.microsoft.com/office/drawing/2016/5/9/chartex" xmlns:cx4="http://schemas.microsoft.com/office/drawing/2016/5/10/chartex" xmlns:cx5="http://schemas.microsoft.com/office/drawing/2016/5/11/chartex" xmlns:cx6="http://schemas.microsoft.com/office/drawing/2016/5/12/chartex" xmlns:cx7="http://schemas.microsoft.com/office/drawing/2016/5/13/chartex" xmlns:cx8="http://schemas.microsoft.com/office/drawing/2016/5/14/chartex" xmlns:mc="http://schemas.openxmlformats.org/markup-compatibility/2006" xmlns:aink="http://schemas.microsoft.com/office/drawing/2016/ink" xmlns:am3d="http://schemas.microsoft.com/office/drawing/2017/model3d" xmlns:o="urn:schemas-microsoft-com:office:office" xmlns:r="http://schemas.openxmlformats.org/officeDocument/2006/relationships" xmlns:m="http://schemas.openxmlformats.org/officeDocument/2006/math" xmlns:v="urn:schemas-microsoft-com:vml" xmlns:wp14="http://schemas.microsoft.com/office/word/2010/wordprocessingDrawing" xmlns:wp="http://schemas.openxmlformats.org/drawingml/2006/wordprocessingDrawing" xmlns:w10="urn:schemas-microsoft-com:office:word" xmlns:w="http://schemas.openxmlformats.org/wordprocessingml/2006/main" xmlns:w14="http://schemas.microsoft.com/office/word/2010/wordml" xmlns:w15="http://schemas.microsoft.com/office/word/2012/wordml" xmlns:w16cid="http://schemas.microsoft.com/office/word/2016/wordml/cid" xmlns:w16se="http://schemas.microsoft.com/office/word/2015/wordml/symex" xmlns:wpg="http://schemas.microsoft.com/office/word/2010/wordprocessingGroup" xmlns:wpi="http://schemas.microsoft.com/office/word/2010/wordprocessingInk" xmlns:wne="http://schemas.microsoft.com/office/word/2006/wordml" xmlns:wps="http://schemas.microsoft.com/office/word/2010/wordprocessingShape" mc:Ignorable="w14 w15 w16se w16cid wp14">
+<w:numbering xmlns:wpc="http://schemas.microsoft.com/office/word/2010/wordprocessingCanvas" xmlns:mc="http://schemas.openxmlformats.org/markup-compatibility/2006" xmlns:o="urn:schemas-microsoft-com:office:office" xmlns:r="http://schemas.openxmlformats.org/officeDocument/2006/relationships" xmlns:m="http://schemas.openxmlformats.org/officeDocument/2006/math" xmlns:v="urn:schemas-microsoft-com:vml" xmlns:wp14="http://schemas.microsoft.com/office/word/2010/wordprocessingDrawing" xmlns:wp="http://schemas.openxmlformats.org/drawingml/2006/wordprocessingDrawing" xmlns:w10="urn:schemas-microsoft-com:office:word" xmlns:w="http://schemas.openxmlformats.org/wordprocessingml/2006/main" xmlns:w14="http://schemas.microsoft.com/office/word/2010/wordml" xmlns:w15="http://schemas.microsoft.com/office/word/2012/wordml" xmlns:wpg="http://schemas.microsoft.com/office/word/2010/wordprocessingGroup" xmlns:wpi="http://schemas.microsoft.com/office/word/2010/wordprocessingInk" xmlns:wne="http://schemas.microsoft.com/office/word/2006/wordml" xmlns:wps="http://schemas.microsoft.com/office/word/2010/wordprocessingShape" mc:Ignorable="w14 w15 wp14">
   <w:abstractNum w:abstractNumId="0" w15:restartNumberingAfterBreak="0">
     <w:nsid w:val="1452379C"/>
     <w:multiLevelType w:val="hybridMultilevel"/>
@@ -1517,7 +1599,7 @@
 </file>
 
 <file path=word/styles.xml><?xml version="1.0" encoding="utf-8"?>
-<w:styles xmlns:mc="http://schemas.openxmlformats.org/markup-compatibility/2006" xmlns:r="http://schemas.openxmlformats.org/officeDocument/2006/relationships" xmlns:w="http://schemas.openxmlformats.org/wordprocessingml/2006/main" xmlns:w14="http://schemas.microsoft.com/office/word/2010/wordml" xmlns:w15="http://schemas.microsoft.com/office/word/2012/wordml" xmlns:w16cid="http://schemas.microsoft.com/office/word/2016/wordml/cid" xmlns:w16se="http://schemas.microsoft.com/office/word/2015/wordml/symex" mc:Ignorable="w14 w15 w16se w16cid">
+<w:styles xmlns:mc="http://schemas.openxmlformats.org/markup-compatibility/2006" xmlns:r="http://schemas.openxmlformats.org/officeDocument/2006/relationships" xmlns:w="http://schemas.openxmlformats.org/wordprocessingml/2006/main" xmlns:w14="http://schemas.microsoft.com/office/word/2010/wordml" xmlns:w15="http://schemas.microsoft.com/office/word/2012/wordml" mc:Ignorable="w14 w15">
   <w:docDefaults>
     <w:rPrDefault>
       <w:rPr>
@@ -1533,7 +1615,7 @@
       </w:pPr>
     </w:pPrDefault>
   </w:docDefaults>
-  <w:latentStyles w:defLockedState="0" w:defUIPriority="99" w:defSemiHidden="0" w:defUnhideWhenUsed="0" w:defQFormat="0" w:count="377">
+  <w:latentStyles w:defLockedState="0" w:defUIPriority="99" w:defSemiHidden="0" w:defUnhideWhenUsed="0" w:defQFormat="0" w:count="371">
     <w:lsdException w:name="Normal" w:uiPriority="0" w:qFormat="1"/>
     <w:lsdException w:name="heading 1" w:uiPriority="9" w:qFormat="1"/>
     <w:lsdException w:name="heading 2" w:semiHidden="1" w:uiPriority="9" w:unhideWhenUsed="1" w:qFormat="1"/>
@@ -1688,7 +1770,7 @@
     <w:lsdException w:name="Table Web 2" w:semiHidden="1" w:unhideWhenUsed="1"/>
     <w:lsdException w:name="Table Web 3" w:semiHidden="1" w:unhideWhenUsed="1"/>
     <w:lsdException w:name="Balloon Text" w:semiHidden="1" w:unhideWhenUsed="1"/>
-    <w:lsdException w:name="Table Grid" w:semiHidden="1" w:uiPriority="59" w:unhideWhenUsed="1"/>
+    <w:lsdException w:name="Table Grid" w:uiPriority="59"/>
     <w:lsdException w:name="Table Theme" w:semiHidden="1" w:unhideWhenUsed="1"/>
     <w:lsdException w:name="Placeholder Text" w:semiHidden="1"/>
     <w:lsdException w:name="No Spacing" w:uiPriority="1" w:qFormat="1"/>
@@ -1905,14 +1987,8 @@
     <w:lsdException w:name="List Table 5 Dark Accent 6" w:uiPriority="50"/>
     <w:lsdException w:name="List Table 6 Colorful Accent 6" w:uiPriority="51"/>
     <w:lsdException w:name="List Table 7 Colorful Accent 6" w:uiPriority="52"/>
-    <w:lsdException w:name="Mention" w:semiHidden="1" w:unhideWhenUsed="1"/>
-    <w:lsdException w:name="Smart Hyperlink" w:semiHidden="1" w:unhideWhenUsed="1"/>
-    <w:lsdException w:name="Hashtag" w:semiHidden="1" w:unhideWhenUsed="1"/>
-    <w:lsdException w:name="Unresolved Mention" w:semiHidden="1" w:unhideWhenUsed="1"/>
-    <w:lsdException w:name="Smart Link" w:semiHidden="1" w:unhideWhenUsed="1"/>
-    <w:lsdException w:name="Smart Link Error" w:semiHidden="1" w:unhideWhenUsed="1"/>
   </w:latentStyles>
-  <w:style w:type="paragraph" w:default="1" w:styleId="a">
+  <w:style w:type="paragraph" w:default="1" w:styleId="Normal">
     <w:name w:val="Normal"/>
     <w:qFormat/>
     <w:rsid w:val="006F5DC7"/>
@@ -1920,13 +1996,13 @@
       <w:bidi/>
     </w:pPr>
   </w:style>
-  <w:style w:type="character" w:default="1" w:styleId="a0">
+  <w:style w:type="character" w:default="1" w:styleId="DefaultParagraphFont">
     <w:name w:val="Default Paragraph Font"/>
     <w:uiPriority w:val="1"/>
     <w:semiHidden/>
     <w:unhideWhenUsed/>
   </w:style>
-  <w:style w:type="table" w:default="1" w:styleId="a1">
+  <w:style w:type="table" w:default="1" w:styleId="TableNormal">
     <w:name w:val="Normal Table"/>
     <w:uiPriority w:val="99"/>
     <w:semiHidden/>
@@ -1941,15 +2017,15 @@
       </w:tblCellMar>
     </w:tblPr>
   </w:style>
-  <w:style w:type="numbering" w:default="1" w:styleId="a2">
+  <w:style w:type="numbering" w:default="1" w:styleId="NoList">
     <w:name w:val="No List"/>
     <w:uiPriority w:val="99"/>
     <w:semiHidden/>
     <w:unhideWhenUsed/>
   </w:style>
-  <w:style w:type="paragraph" w:styleId="a3">
+  <w:style w:type="paragraph" w:styleId="ListParagraph">
     <w:name w:val="List Paragraph"/>
-    <w:basedOn w:val="a"/>
+    <w:basedOn w:val="Normal"/>
     <w:uiPriority w:val="34"/>
     <w:qFormat/>
     <w:rsid w:val="00207B74"/>
@@ -1960,7 +2036,7 @@
   </w:style>
   <w:style w:type="character" w:styleId="Hyperlink">
     <w:name w:val="Hyperlink"/>
-    <w:basedOn w:val="a0"/>
+    <w:basedOn w:val="DefaultParagraphFont"/>
     <w:uiPriority w:val="99"/>
     <w:unhideWhenUsed/>
     <w:rsid w:val="00207B74"/>

</xml_diff>

<commit_message>
Adding source to lockdown Bibliography.docx
</commit_message>
<xml_diff>
--- a/Lockdown/lockdown Bibliography.docx
+++ b/Lockdown/lockdown Bibliography.docx
@@ -556,6 +556,11 @@
           <w:tab w:val="left" w:pos="2996"/>
         </w:tabs>
         <w:bidi w:val="0"/>
+        <w:rPr>
+          <w:rStyle w:val="Hyperlink"/>
+          <w:color w:val="auto"/>
+          <w:u w:val="none"/>
+        </w:rPr>
       </w:pPr>
       <w:hyperlink r:id="rId25" w:history="1">
         <w:r>
@@ -563,6 +568,42 @@
             <w:rStyle w:val="Hyperlink"/>
           </w:rPr>
           <w:t>https://en.wikipedia.org/wiki/2020_coronavirus_pandemic_in_Spain</w:t>
+        </w:r>
+      </w:hyperlink>
+    </w:p>
+    <w:p>
+      <w:pPr>
+        <w:pStyle w:val="ListParagraph"/>
+        <w:numPr>
+          <w:ilvl w:val="1"/>
+          <w:numId w:val="2"/>
+        </w:numPr>
+        <w:tabs>
+          <w:tab w:val="left" w:pos="2996"/>
+        </w:tabs>
+        <w:bidi w:val="0"/>
+        <w:rPr>
+          <w:rStyle w:val="Hyperlink"/>
+        </w:rPr>
+      </w:pPr>
+      <w:hyperlink r:id="rId26" w:history="1">
+        <w:r>
+          <w:rPr>
+            <w:rStyle w:val="Hyperlink"/>
+          </w:rPr>
+          <w:t>https://www.aljazeera.com/news/2020/03/c</w:t>
+        </w:r>
+        <w:r>
+          <w:rPr>
+            <w:rStyle w:val="Hyperlink"/>
+          </w:rPr>
+          <w:t>o</w:t>
+        </w:r>
+        <w:r>
+          <w:rPr>
+            <w:rStyle w:val="Hyperlink"/>
+          </w:rPr>
+          <w:t>ronavirus-travel-restrictions-border-shutdowns-country-200318091505922.html</w:t>
         </w:r>
       </w:hyperlink>
     </w:p>
@@ -594,7 +635,7 @@
         </w:tabs>
         <w:bidi w:val="0"/>
       </w:pPr>
-      <w:hyperlink r:id="rId26" w:history="1">
+      <w:hyperlink r:id="rId27" w:history="1">
         <w:r>
           <w:rPr>
             <w:rStyle w:val="Hyperlink"/>
@@ -615,7 +656,7 @@
         </w:tabs>
         <w:bidi w:val="0"/>
       </w:pPr>
-      <w:hyperlink r:id="rId27" w:history="1">
+      <w:hyperlink r:id="rId28" w:history="1">
         <w:r>
           <w:rPr>
             <w:rStyle w:val="Hyperlink"/>
@@ -623,6 +664,8 @@
           <w:t>http://www.salute.gov.it/nuovocoronavirus</w:t>
         </w:r>
       </w:hyperlink>
+      <w:bookmarkStart w:id="0" w:name="_GoBack"/>
+      <w:bookmarkEnd w:id="0"/>
     </w:p>
     <w:p>
       <w:pPr>
@@ -652,7 +695,7 @@
         </w:tabs>
         <w:bidi w:val="0"/>
       </w:pPr>
-      <w:hyperlink r:id="rId28" w:history="1">
+      <w:hyperlink r:id="rId29" w:history="1">
         <w:r>
           <w:rPr>
             <w:rStyle w:val="Hyperlink"/>
@@ -673,7 +716,7 @@
         </w:tabs>
         <w:bidi w:val="0"/>
       </w:pPr>
-      <w:hyperlink r:id="rId29" w:history="1">
+      <w:hyperlink r:id="rId30" w:history="1">
         <w:r>
           <w:rPr>
             <w:rStyle w:val="Hyperlink"/>
@@ -694,7 +737,7 @@
         </w:tabs>
         <w:bidi w:val="0"/>
       </w:pPr>
-      <w:hyperlink r:id="rId30" w:history="1">
+      <w:hyperlink r:id="rId31" w:history="1">
         <w:r>
           <w:rPr>
             <w:rStyle w:val="Hyperlink"/>
@@ -715,7 +758,7 @@
         </w:tabs>
         <w:bidi w:val="0"/>
       </w:pPr>
-      <w:hyperlink r:id="rId31" w:history="1">
+      <w:hyperlink r:id="rId32" w:history="1">
         <w:r>
           <w:rPr>
             <w:rStyle w:val="Hyperlink"/>
@@ -736,7 +779,7 @@
         </w:tabs>
         <w:bidi w:val="0"/>
       </w:pPr>
-      <w:hyperlink r:id="rId32" w:history="1">
+      <w:hyperlink r:id="rId33" w:history="1">
         <w:r>
           <w:rPr>
             <w:rStyle w:val="Hyperlink"/>
@@ -757,7 +800,7 @@
         </w:tabs>
         <w:bidi w:val="0"/>
       </w:pPr>
-      <w:hyperlink r:id="rId33" w:history="1">
+      <w:hyperlink r:id="rId34" w:history="1">
         <w:r>
           <w:rPr>
             <w:rStyle w:val="Hyperlink"/>
@@ -797,7 +840,7 @@
         </w:tabs>
         <w:bidi w:val="0"/>
       </w:pPr>
-      <w:hyperlink r:id="rId34" w:history="1">
+      <w:hyperlink r:id="rId35" w:history="1">
         <w:r>
           <w:rPr>
             <w:rStyle w:val="Hyperlink"/>
@@ -818,7 +861,7 @@
         </w:tabs>
         <w:bidi w:val="0"/>
       </w:pPr>
-      <w:hyperlink r:id="rId35" w:history="1">
+      <w:hyperlink r:id="rId36" w:history="1">
         <w:r>
           <w:rPr>
             <w:rStyle w:val="Hyperlink"/>
@@ -839,7 +882,7 @@
         </w:tabs>
         <w:bidi w:val="0"/>
       </w:pPr>
-      <w:hyperlink r:id="rId36" w:history="1">
+      <w:hyperlink r:id="rId37" w:history="1">
         <w:r>
           <w:rPr>
             <w:rStyle w:val="Hyperlink"/>
@@ -876,7 +919,7 @@
         </w:tabs>
         <w:bidi w:val="0"/>
       </w:pPr>
-      <w:hyperlink r:id="rId37" w:history="1">
+      <w:hyperlink r:id="rId38" w:history="1">
         <w:r>
           <w:rPr>
             <w:rStyle w:val="Hyperlink"/>
@@ -897,7 +940,7 @@
         </w:tabs>
         <w:bidi w:val="0"/>
       </w:pPr>
-      <w:hyperlink r:id="rId38" w:history="1">
+      <w:hyperlink r:id="rId39" w:history="1">
         <w:r>
           <w:rPr>
             <w:rStyle w:val="Hyperlink"/>
@@ -918,7 +961,7 @@
         </w:tabs>
         <w:bidi w:val="0"/>
       </w:pPr>
-      <w:hyperlink r:id="rId39" w:history="1">
+      <w:hyperlink r:id="rId40" w:history="1">
         <w:r>
           <w:rPr>
             <w:rStyle w:val="Hyperlink"/>
@@ -939,7 +982,7 @@
         </w:tabs>
         <w:bidi w:val="0"/>
       </w:pPr>
-      <w:hyperlink r:id="rId40" w:history="1">
+      <w:hyperlink r:id="rId41" w:history="1">
         <w:r>
           <w:rPr>
             <w:rStyle w:val="Hyperlink"/>
@@ -976,7 +1019,7 @@
         </w:tabs>
         <w:bidi w:val="0"/>
       </w:pPr>
-      <w:hyperlink r:id="rId41" w:history="1">
+      <w:hyperlink r:id="rId42" w:history="1">
         <w:r>
           <w:rPr>
             <w:rStyle w:val="Hyperlink"/>
@@ -997,7 +1040,7 @@
         </w:tabs>
         <w:bidi w:val="0"/>
       </w:pPr>
-      <w:hyperlink r:id="rId42" w:history="1">
+      <w:hyperlink r:id="rId43" w:history="1">
         <w:r>
           <w:rPr>
             <w:rStyle w:val="Hyperlink"/>
@@ -1018,7 +1061,7 @@
         </w:tabs>
         <w:bidi w:val="0"/>
       </w:pPr>
-      <w:hyperlink r:id="rId43" w:anchor="FAQ" w:history="1">
+      <w:hyperlink r:id="rId44" w:anchor="FAQ" w:history="1">
         <w:r>
           <w:rPr>
             <w:rStyle w:val="Hyperlink"/>
@@ -1039,7 +1082,7 @@
         </w:tabs>
         <w:bidi w:val="0"/>
       </w:pPr>
-      <w:hyperlink r:id="rId44" w:history="1">
+      <w:hyperlink r:id="rId45" w:history="1">
         <w:r>
           <w:rPr>
             <w:rStyle w:val="Hyperlink"/>
@@ -1060,7 +1103,7 @@
         </w:tabs>
         <w:bidi w:val="0"/>
       </w:pPr>
-      <w:hyperlink r:id="rId45" w:history="1">
+      <w:hyperlink r:id="rId46" w:history="1">
         <w:r>
           <w:rPr>
             <w:rStyle w:val="Hyperlink"/>
@@ -1081,7 +1124,7 @@
         </w:tabs>
         <w:bidi w:val="0"/>
       </w:pPr>
-      <w:hyperlink r:id="rId46" w:history="1">
+      <w:hyperlink r:id="rId47" w:history="1">
         <w:r>
           <w:rPr>
             <w:rStyle w:val="Hyperlink"/>
@@ -1118,7 +1161,7 @@
         </w:tabs>
         <w:bidi w:val="0"/>
       </w:pPr>
-      <w:hyperlink r:id="rId47" w:anchor="Testing,_treatment_and_preventive_measures" w:history="1">
+      <w:hyperlink r:id="rId48" w:anchor="Testing,_treatment_and_preventive_measures" w:history="1">
         <w:r>
           <w:rPr>
             <w:rStyle w:val="Hyperlink"/>
@@ -1139,7 +1182,7 @@
         </w:tabs>
         <w:bidi w:val="0"/>
       </w:pPr>
-      <w:hyperlink r:id="rId48" w:history="1">
+      <w:hyperlink r:id="rId49" w:history="1">
         <w:r>
           <w:rPr>
             <w:rStyle w:val="Hyperlink"/>
@@ -1160,7 +1203,7 @@
         </w:tabs>
         <w:bidi w:val="0"/>
       </w:pPr>
-      <w:hyperlink r:id="rId49" w:history="1">
+      <w:hyperlink r:id="rId50" w:history="1">
         <w:r>
           <w:rPr>
             <w:rStyle w:val="Hyperlink"/>
@@ -1194,7 +1237,7 @@
         </w:numPr>
         <w:bidi w:val="0"/>
       </w:pPr>
-      <w:hyperlink r:id="rId50" w:anchor="Prevention_measures" w:history="1">
+      <w:hyperlink r:id="rId51" w:anchor="Prevention_measures" w:history="1">
         <w:r>
           <w:rPr>
             <w:rStyle w:val="Hyperlink"/>
@@ -1212,7 +1255,7 @@
         </w:numPr>
         <w:bidi w:val="0"/>
       </w:pPr>
-      <w:hyperlink r:id="rId51" w:history="1">
+      <w:hyperlink r:id="rId52" w:history="1">
         <w:r>
           <w:rPr>
             <w:rStyle w:val="Hyperlink"/>
@@ -1230,7 +1273,7 @@
         </w:numPr>
         <w:bidi w:val="0"/>
       </w:pPr>
-      <w:hyperlink r:id="rId52" w:history="1">
+      <w:hyperlink r:id="rId53" w:history="1">
         <w:r>
           <w:rPr>
             <w:rStyle w:val="Hyperlink"/>
@@ -1248,7 +1291,7 @@
         </w:numPr>
         <w:bidi w:val="0"/>
       </w:pPr>
-      <w:hyperlink r:id="rId53" w:history="1">
+      <w:hyperlink r:id="rId54" w:history="1">
         <w:r>
           <w:rPr>
             <w:rStyle w:val="Hyperlink"/>
@@ -1266,7 +1309,7 @@
         </w:numPr>
         <w:bidi w:val="0"/>
       </w:pPr>
-      <w:hyperlink r:id="rId54" w:history="1">
+      <w:hyperlink r:id="rId55" w:history="1">
         <w:r>
           <w:rPr>
             <w:rStyle w:val="Hyperlink"/>
@@ -1284,7 +1327,7 @@
         </w:numPr>
         <w:bidi w:val="0"/>
       </w:pPr>
-      <w:hyperlink r:id="rId55" w:history="1">
+      <w:hyperlink r:id="rId56" w:history="1">
         <w:r>
           <w:rPr>
             <w:rStyle w:val="Hyperlink"/>
@@ -1307,7 +1350,7 @@
           <w:u w:val="none"/>
         </w:rPr>
       </w:pPr>
-      <w:hyperlink r:id="rId56" w:history="1">
+      <w:hyperlink r:id="rId57" w:history="1">
         <w:r>
           <w:rPr>
             <w:rStyle w:val="Hyperlink"/>
@@ -1344,7 +1387,7 @@
         </w:tabs>
         <w:bidi w:val="0"/>
       </w:pPr>
-      <w:hyperlink r:id="rId57" w:history="1">
+      <w:hyperlink r:id="rId58" w:history="1">
         <w:r>
           <w:rPr>
             <w:rStyle w:val="Hyperlink"/>
@@ -1365,7 +1408,7 @@
         </w:tabs>
         <w:bidi w:val="0"/>
       </w:pPr>
-      <w:hyperlink r:id="rId58" w:history="1">
+      <w:hyperlink r:id="rId59" w:history="1">
         <w:r>
           <w:rPr>
             <w:rStyle w:val="Hyperlink"/>
@@ -1386,7 +1429,7 @@
         </w:tabs>
         <w:bidi w:val="0"/>
       </w:pPr>
-      <w:hyperlink r:id="rId59" w:history="1">
+      <w:hyperlink r:id="rId60" w:history="1">
         <w:r>
           <w:rPr>
             <w:rStyle w:val="Hyperlink"/>
@@ -1394,8 +1437,6 @@
           <w:t>https://nltimes.nl/2020/03/12/everyone-stay-home-sick-many-events-banned-dutch-government-tightens-coronavirus-rules</w:t>
         </w:r>
       </w:hyperlink>
-      <w:bookmarkStart w:id="0" w:name="_GoBack"/>
-      <w:bookmarkEnd w:id="0"/>
     </w:p>
     <w:sectPr>
       <w:pgSz w:w="11906" w:h="16838"/>
@@ -1414,7 +1455,7 @@
   <w:abstractNum w:abstractNumId="0" w15:restartNumberingAfterBreak="0">
     <w:nsid w:val="1452379C"/>
     <w:multiLevelType w:val="hybridMultilevel"/>
-    <w:tmpl w:val="217850CE"/>
+    <w:tmpl w:val="0CAA2A8C"/>
     <w:lvl w:ilvl="0" w:tplc="0409000F">
       <w:start w:val="1"/>
       <w:numFmt w:val="decimal"/>
@@ -1427,7 +1468,7 @@
         <w:rFonts w:hint="default"/>
       </w:rPr>
     </w:lvl>
-    <w:lvl w:ilvl="1" w:tplc="04090019">
+    <w:lvl w:ilvl="1" w:tplc="90685E4E">
       <w:start w:val="1"/>
       <w:numFmt w:val="lowerLetter"/>
       <w:lvlText w:val="%2."/>
@@ -1435,6 +1476,9 @@
       <w:pPr>
         <w:ind w:left="1440" w:hanging="360"/>
       </w:pPr>
+      <w:rPr>
+        <w:color w:val="auto"/>
+      </w:rPr>
     </w:lvl>
     <w:lvl w:ilvl="2" w:tplc="0409001B">
       <w:start w:val="1"/>
@@ -2045,6 +2089,18 @@
       <w:u w:val="single"/>
     </w:rPr>
   </w:style>
+  <w:style w:type="character" w:styleId="FollowedHyperlink">
+    <w:name w:val="FollowedHyperlink"/>
+    <w:basedOn w:val="DefaultParagraphFont"/>
+    <w:uiPriority w:val="99"/>
+    <w:semiHidden/>
+    <w:unhideWhenUsed/>
+    <w:rsid w:val="0020751A"/>
+    <w:rPr>
+      <w:color w:val="800080" w:themeColor="followedHyperlink"/>
+      <w:u w:val="single"/>
+    </w:rPr>
+  </w:style>
 </w:styles>
 </file>
 

</xml_diff>

<commit_message>
adding Israel to lockdown
</commit_message>
<xml_diff>
--- a/Lockdown/lockdown Bibliography.docx
+++ b/Lockdown/lockdown Bibliography.docx
@@ -591,19 +591,19 @@
           <w:rPr>
             <w:rStyle w:val="Hyperlink"/>
           </w:rPr>
-          <w:t>https://www.aljazeera.com/news/2020/03/c</w:t>
-        </w:r>
-        <w:r>
-          <w:rPr>
-            <w:rStyle w:val="Hyperlink"/>
-          </w:rPr>
-          <w:t>o</w:t>
-        </w:r>
-        <w:r>
-          <w:rPr>
-            <w:rStyle w:val="Hyperlink"/>
-          </w:rPr>
-          <w:t>ronavirus-travel-restrictions-border-shutdowns-country-200318091505922.html</w:t>
+          <w:t>https://www.aljazeera.com/news/2020/03/coronavirus-travel-restrictions-border-shutdowns-country-20031809150</w:t>
+        </w:r>
+        <w:r>
+          <w:rPr>
+            <w:rStyle w:val="Hyperlink"/>
+          </w:rPr>
+          <w:t>5</w:t>
+        </w:r>
+        <w:r>
+          <w:rPr>
+            <w:rStyle w:val="Hyperlink"/>
+          </w:rPr>
+          <w:t>922.html</w:t>
         </w:r>
       </w:hyperlink>
     </w:p>
@@ -664,8 +664,6 @@
           <w:t>http://www.salute.gov.it/nuovocoronavirus</w:t>
         </w:r>
       </w:hyperlink>
-      <w:bookmarkStart w:id="0" w:name="_GoBack"/>
-      <w:bookmarkEnd w:id="0"/>
     </w:p>
     <w:p>
       <w:pPr>
@@ -1428,6 +1426,11 @@
           <w:tab w:val="left" w:pos="2996"/>
         </w:tabs>
         <w:bidi w:val="0"/>
+        <w:rPr>
+          <w:rStyle w:val="Hyperlink"/>
+          <w:color w:val="auto"/>
+          <w:u w:val="none"/>
+        </w:rPr>
       </w:pPr>
       <w:hyperlink r:id="rId60" w:history="1">
         <w:r>
@@ -1435,6 +1438,117 @@
             <w:rStyle w:val="Hyperlink"/>
           </w:rPr>
           <w:t>https://nltimes.nl/2020/03/12/everyone-stay-home-sick-many-events-banned-dutch-government-tightens-coronavirus-rules</w:t>
+        </w:r>
+      </w:hyperlink>
+    </w:p>
+    <w:p>
+      <w:pPr>
+        <w:pStyle w:val="ListParagraph"/>
+        <w:numPr>
+          <w:ilvl w:val="0"/>
+          <w:numId w:val="2"/>
+        </w:numPr>
+        <w:tabs>
+          <w:tab w:val="left" w:pos="2996"/>
+        </w:tabs>
+        <w:bidi w:val="0"/>
+      </w:pPr>
+      <w:r>
+        <w:t>Israel</w:t>
+      </w:r>
+    </w:p>
+    <w:p>
+      <w:pPr>
+        <w:pStyle w:val="ListParagraph"/>
+        <w:numPr>
+          <w:ilvl w:val="1"/>
+          <w:numId w:val="2"/>
+        </w:numPr>
+        <w:tabs>
+          <w:tab w:val="left" w:pos="2996"/>
+        </w:tabs>
+        <w:bidi w:val="0"/>
+      </w:pPr>
+      <w:hyperlink r:id="rId61" w:history="1">
+        <w:r>
+          <w:rPr>
+            <w:rStyle w:val="Hyperlink"/>
+          </w:rPr>
+          <w:t>https</w:t>
+        </w:r>
+        <w:r>
+          <w:rPr>
+            <w:rStyle w:val="Hyperlink"/>
+          </w:rPr>
+          <w:t>:</w:t>
+        </w:r>
+        <w:r>
+          <w:rPr>
+            <w:rStyle w:val="Hyperlink"/>
+          </w:rPr>
+          <w:t>//en.wikipedia.org/wiki/2020_coronavirus_pandemic_in_Israel</w:t>
+        </w:r>
+      </w:hyperlink>
+    </w:p>
+    <w:p>
+      <w:pPr>
+        <w:pStyle w:val="ListParagraph"/>
+        <w:numPr>
+          <w:ilvl w:val="1"/>
+          <w:numId w:val="2"/>
+        </w:numPr>
+        <w:tabs>
+          <w:tab w:val="left" w:pos="2996"/>
+        </w:tabs>
+        <w:bidi w:val="0"/>
+      </w:pPr>
+      <w:hyperlink r:id="rId62" w:history="1">
+        <w:r>
+          <w:rPr>
+            <w:rStyle w:val="Hyperlink"/>
+          </w:rPr>
+          <w:t>https://www.ynet.co.il/articles/0,7340,L-5696792,00.html</w:t>
+        </w:r>
+      </w:hyperlink>
+    </w:p>
+    <w:p>
+      <w:pPr>
+        <w:pStyle w:val="ListParagraph"/>
+        <w:numPr>
+          <w:ilvl w:val="1"/>
+          <w:numId w:val="2"/>
+        </w:numPr>
+        <w:tabs>
+          <w:tab w:val="left" w:pos="2996"/>
+        </w:tabs>
+        <w:bidi w:val="0"/>
+      </w:pPr>
+      <w:hyperlink r:id="rId63" w:history="1">
+        <w:r>
+          <w:rPr>
+            <w:rStyle w:val="Hyperlink"/>
+          </w:rPr>
+          <w:t>https://</w:t>
+        </w:r>
+        <w:bookmarkStart w:id="0" w:name="_GoBack"/>
+        <w:bookmarkEnd w:id="0"/>
+        <w:r>
+          <w:rPr>
+            <w:rStyle w:val="Hyperlink"/>
+          </w:rPr>
+          <w:t>www.globes.co.il/news/article.aspx</w:t>
+        </w:r>
+        <w:r>
+          <w:rPr>
+            <w:rStyle w:val="Hyperlink"/>
+          </w:rPr>
+          <w:t>?</w:t>
+        </w:r>
+        <w:r>
+          <w:rPr>
+            <w:rStyle w:val="Hyperlink"/>
+          </w:rPr>
+          <w:t>did=1001321509</w:t>
         </w:r>
       </w:hyperlink>
     </w:p>

</xml_diff>